<commit_message>
add some new features
</commit_message>
<xml_diff>
--- a/MÔ TẢ TÍNH NĂNG CỦA ỨNG DỤNG QUẢN LÍ BÁN HÀNG.docx
+++ b/MÔ TẢ TÍNH NĂNG CỦA ỨNG DỤNG QUẢN LÍ BÁN HÀNG.docx
@@ -12,18 +12,15 @@
     </w:p>
     <w:p>
       <w:r>
-        <w:t>1, Thống kê</w:t>
-      </w:r>
-      <w:r>
-        <w:t xml:space="preserve"> (giao diện đầu tiên khi đăng nhập phần mềm)</w:t>
-      </w:r>
-    </w:p>
-    <w:p>
-      <w:pPr>
-        <w:pStyle w:val="ListParagraph"/>
-        <w:numPr>
-          <w:ilvl w:val="0"/>
-          <w:numId w:val="1"/>
+        <w:t>1, Thống kê (giao diện đầu tiên khi đăng nhập phần mềm)</w:t>
+      </w:r>
+    </w:p>
+    <w:p>
+      <w:pPr>
+        <w:pStyle w:val="ListParagraph"/>
+        <w:numPr>
+          <w:ilvl w:val="0"/>
+          <w:numId w:val="2"/>
         </w:numPr>
       </w:pPr>
       <w:r>
@@ -35,7 +32,7 @@
         <w:pStyle w:val="ListParagraph"/>
         <w:numPr>
           <w:ilvl w:val="0"/>
-          <w:numId w:val="1"/>
+          <w:numId w:val="2"/>
         </w:numPr>
       </w:pPr>
       <w:r>
@@ -47,7 +44,7 @@
         <w:pStyle w:val="ListParagraph"/>
         <w:numPr>
           <w:ilvl w:val="0"/>
-          <w:numId w:val="1"/>
+          <w:numId w:val="2"/>
         </w:numPr>
       </w:pPr>
       <w:r>
@@ -59,7 +56,7 @@
         <w:pStyle w:val="ListParagraph"/>
         <w:numPr>
           <w:ilvl w:val="0"/>
-          <w:numId w:val="1"/>
+          <w:numId w:val="2"/>
         </w:numPr>
       </w:pPr>
       <w:r>
@@ -76,37 +73,31 @@
         <w:pStyle w:val="ListParagraph"/>
         <w:numPr>
           <w:ilvl w:val="0"/>
-          <w:numId w:val="1"/>
-        </w:numPr>
-      </w:pPr>
-      <w:r>
-        <w:t xml:space="preserve">Quản lí nhập </w:t>
+          <w:numId w:val="2"/>
+        </w:numPr>
+      </w:pPr>
+      <w:r>
+        <w:t>Quản lí nhập kho</w:t>
+      </w:r>
+    </w:p>
+    <w:p>
+      <w:pPr>
+        <w:pStyle w:val="ListParagraph"/>
+        <w:numPr>
+          <w:ilvl w:val="1"/>
+          <w:numId w:val="2"/>
+        </w:numPr>
+      </w:pPr>
+      <w:r>
+        <w:t xml:space="preserve">Nhập </w:t>
       </w:r>
       <w:proofErr w:type="gramStart"/>
       <w:r>
-        <w:t>kho</w:t>
-      </w:r>
-      <w:r>
-        <w:t>(</w:t>
+        <w:t>kho(</w:t>
       </w:r>
       <w:proofErr w:type="gramEnd"/>
       <w:r>
-        <w:t>không được nhập những hàng hóa đã có trong kho (nếu muốn tiếp tục nhập thì phải xóa hàng hóa đó ra khỏi kho)</w:t>
-      </w:r>
-    </w:p>
-    <w:p>
-      <w:pPr>
-        <w:pStyle w:val="ListParagraph"/>
-        <w:numPr>
-          <w:ilvl w:val="0"/>
-          <w:numId w:val="1"/>
-        </w:numPr>
-      </w:pPr>
-      <w:r>
-        <w:t>Quản lí tồ</w:t>
-      </w:r>
-      <w:r>
-        <w:t>n kho</w:t>
+        <w:t>không được nhập những hàng hóa đã có trong kho (nếu muốn tiếp tục nhập thì phải xóa hàng hóa đó ra khỏi kho).</w:t>
       </w:r>
     </w:p>
     <w:p>
@@ -114,7 +105,31 @@
         <w:pStyle w:val="ListParagraph"/>
         <w:numPr>
           <w:ilvl w:val="1"/>
-          <w:numId w:val="1"/>
+          <w:numId w:val="2"/>
+        </w:numPr>
+      </w:pPr>
+      <w:r>
+        <w:t>Danh mục hàng hóa được nhập kho gần đây.</w:t>
+      </w:r>
+    </w:p>
+    <w:p>
+      <w:pPr>
+        <w:pStyle w:val="ListParagraph"/>
+        <w:numPr>
+          <w:ilvl w:val="0"/>
+          <w:numId w:val="2"/>
+        </w:numPr>
+      </w:pPr>
+      <w:r>
+        <w:t>Quản lí tồn kho</w:t>
+      </w:r>
+    </w:p>
+    <w:p>
+      <w:pPr>
+        <w:pStyle w:val="ListParagraph"/>
+        <w:numPr>
+          <w:ilvl w:val="1"/>
+          <w:numId w:val="2"/>
         </w:numPr>
       </w:pPr>
       <w:r>
@@ -126,7 +141,7 @@
         <w:pStyle w:val="ListParagraph"/>
         <w:numPr>
           <w:ilvl w:val="1"/>
-          <w:numId w:val="1"/>
+          <w:numId w:val="2"/>
         </w:numPr>
       </w:pPr>
       <w:r>
@@ -134,20 +149,11 @@
       </w:r>
       <w:proofErr w:type="gramStart"/>
       <w:r>
-        <w:t>thêm</w:t>
-      </w:r>
-      <w:r>
-        <w:t>(</w:t>
+        <w:t>thêm(</w:t>
       </w:r>
       <w:proofErr w:type="gramEnd"/>
       <w:r>
-        <w:t>áp dụng cho những mặt hàng không có hạn tồn kho như đồ da dụng, quần áo,..)</w:t>
-      </w:r>
-      <w:r>
-        <w:t>/ sửa đổi (chỉ có thể thay đổ</w:t>
-      </w:r>
-      <w:r>
-        <w:t>i giá bán)</w:t>
+        <w:t>áp dụng cho những mặt hàng không có hạn tồn kho như đồ da dụng, quần áo,..)/ sửa đổi (chỉ có thể thay đổi giá bán)</w:t>
       </w:r>
     </w:p>
     <w:p>
@@ -155,7 +161,7 @@
         <w:pStyle w:val="ListParagraph"/>
         <w:numPr>
           <w:ilvl w:val="1"/>
-          <w:numId w:val="1"/>
+          <w:numId w:val="2"/>
         </w:numPr>
       </w:pPr>
       <w:r>
@@ -172,7 +178,7 @@
         <w:pStyle w:val="ListParagraph"/>
         <w:numPr>
           <w:ilvl w:val="0"/>
-          <w:numId w:val="1"/>
+          <w:numId w:val="2"/>
         </w:numPr>
       </w:pPr>
       <w:r>
@@ -184,11 +190,35 @@
         <w:pStyle w:val="ListParagraph"/>
         <w:numPr>
           <w:ilvl w:val="0"/>
-          <w:numId w:val="1"/>
-        </w:numPr>
-      </w:pPr>
-      <w:r>
-        <w:t>Quản lí hóa đơn (hiện ra tất cả hóa đơn (đơn nợ + đơn đã hoàn thành) + tạo lớp hóa đơn mới)</w:t>
+          <w:numId w:val="2"/>
+        </w:numPr>
+      </w:pPr>
+      <w:r>
+        <w:t xml:space="preserve">Quản lí hóa đơn </w:t>
+      </w:r>
+    </w:p>
+    <w:p>
+      <w:pPr>
+        <w:pStyle w:val="ListParagraph"/>
+        <w:numPr>
+          <w:ilvl w:val="1"/>
+          <w:numId w:val="2"/>
+        </w:numPr>
+      </w:pPr>
+      <w:r>
+        <w:t>hiện ra tất cả hóa đơn (đơn nợ + đơn đã hoàn thành)</w:t>
+      </w:r>
+    </w:p>
+    <w:p>
+      <w:pPr>
+        <w:pStyle w:val="ListParagraph"/>
+        <w:numPr>
+          <w:ilvl w:val="1"/>
+          <w:numId w:val="2"/>
+        </w:numPr>
+      </w:pPr>
+      <w:r>
+        <w:t>tạo lập hóa đơn mới.</w:t>
       </w:r>
     </w:p>
     <w:p>
@@ -200,95 +230,211 @@
       <w:r>
         <w:t>**những hóa đơn quá hạn 15 ngày sẽ bị xóa.</w:t>
       </w:r>
+    </w:p>
+    <w:p>
+      <w:r>
+        <w:t>4, Quản lí thông tin đối tác</w:t>
+      </w:r>
+    </w:p>
+    <w:p>
+      <w:pPr>
+        <w:pStyle w:val="ListParagraph"/>
+        <w:numPr>
+          <w:ilvl w:val="0"/>
+          <w:numId w:val="2"/>
+        </w:numPr>
+      </w:pPr>
+      <w:r>
+        <w:t>Nhà cung cấp</w:t>
+      </w:r>
+    </w:p>
+    <w:p>
+      <w:pPr>
+        <w:pStyle w:val="ListParagraph"/>
+        <w:numPr>
+          <w:ilvl w:val="0"/>
+          <w:numId w:val="2"/>
+        </w:numPr>
+      </w:pPr>
+      <w:r>
+        <w:t>Khách hàng đăng kí thẻ thành viên</w:t>
+      </w:r>
+    </w:p>
+    <w:p>
+      <w:r>
+        <w:t>5, Quản lí nhân viên</w:t>
+      </w:r>
+    </w:p>
+    <w:p>
+      <w:pPr>
+        <w:pStyle w:val="ListParagraph"/>
+        <w:numPr>
+          <w:ilvl w:val="0"/>
+          <w:numId w:val="2"/>
+        </w:numPr>
+      </w:pPr>
+      <w:r>
+        <w:t>Tra cứu thông tin nhân viên.</w:t>
+      </w:r>
+    </w:p>
+    <w:p>
+      <w:pPr>
+        <w:pStyle w:val="ListParagraph"/>
+        <w:numPr>
+          <w:ilvl w:val="0"/>
+          <w:numId w:val="2"/>
+        </w:numPr>
+      </w:pPr>
+      <w:r>
+        <w:t>Bảng phân công lịch làm việc của nhân viên.</w:t>
+      </w:r>
+    </w:p>
+    <w:p>
+      <w:pPr>
+        <w:pStyle w:val="ListParagraph"/>
+        <w:numPr>
+          <w:ilvl w:val="0"/>
+          <w:numId w:val="2"/>
+        </w:numPr>
+      </w:pPr>
+      <w:r>
+        <w:t>Bảng lương nhân viên.</w:t>
+      </w:r>
+    </w:p>
+    <w:p>
+      <w:r>
+        <w:t>6, Báo cáo.</w:t>
+      </w:r>
+    </w:p>
+    <w:p>
+      <w:pPr>
+        <w:pStyle w:val="ListParagraph"/>
+        <w:numPr>
+          <w:ilvl w:val="0"/>
+          <w:numId w:val="2"/>
+        </w:numPr>
+      </w:pPr>
+      <w:r>
+        <w:t>Tài chính</w:t>
+      </w:r>
+    </w:p>
+    <w:p>
+      <w:pPr>
+        <w:pStyle w:val="ListParagraph"/>
+        <w:numPr>
+          <w:ilvl w:val="1"/>
+          <w:numId w:val="2"/>
+        </w:numPr>
+      </w:pPr>
+      <w:r>
+        <w:lastRenderedPageBreak/>
+        <w:t>Lợi nhuận theo tháng, quý, năm.</w:t>
+      </w:r>
+    </w:p>
+    <w:p>
+      <w:pPr>
+        <w:pStyle w:val="ListParagraph"/>
+        <w:numPr>
+          <w:ilvl w:val="0"/>
+          <w:numId w:val="2"/>
+        </w:numPr>
+      </w:pPr>
+      <w:r>
+        <w:t xml:space="preserve">Cuối ngày. </w:t>
+      </w:r>
+    </w:p>
+    <w:p>
+      <w:pPr>
+        <w:pStyle w:val="ListParagraph"/>
+        <w:numPr>
+          <w:ilvl w:val="1"/>
+          <w:numId w:val="2"/>
+        </w:numPr>
+      </w:pPr>
+      <w:r>
+        <w:t>Doanh thu.</w:t>
+      </w:r>
+    </w:p>
+    <w:p>
+      <w:pPr>
+        <w:pStyle w:val="ListParagraph"/>
+        <w:numPr>
+          <w:ilvl w:val="1"/>
+          <w:numId w:val="2"/>
+        </w:numPr>
+      </w:pPr>
+      <w:r>
+        <w:t>Hàng hóa (được nhập vào, được bán đi)</w:t>
+      </w:r>
+    </w:p>
+    <w:p>
+      <w:pPr>
+        <w:pStyle w:val="ListParagraph"/>
+        <w:numPr>
+          <w:ilvl w:val="1"/>
+          <w:numId w:val="2"/>
+        </w:numPr>
+      </w:pPr>
+      <w:r>
+        <w:t xml:space="preserve">Giao dịch được thực hiện. </w:t>
+      </w:r>
+    </w:p>
+    <w:p>
+      <w:pPr>
+        <w:pStyle w:val="ListParagraph"/>
+        <w:numPr>
+          <w:ilvl w:val="0"/>
+          <w:numId w:val="2"/>
+        </w:numPr>
+      </w:pPr>
+      <w:r>
+        <w:t xml:space="preserve">Nhân viên: </w:t>
+      </w:r>
+    </w:p>
+    <w:p>
+      <w:pPr>
+        <w:pStyle w:val="ListParagraph"/>
+        <w:numPr>
+          <w:ilvl w:val="1"/>
+          <w:numId w:val="2"/>
+        </w:numPr>
+      </w:pPr>
+      <w:r>
+        <w:t>Doanh thu của từng nhân viên. (theo tháng, quý)</w:t>
+      </w:r>
+    </w:p>
+    <w:p>
+      <w:pPr>
+        <w:pStyle w:val="ListParagraph"/>
+        <w:numPr>
+          <w:ilvl w:val="1"/>
+          <w:numId w:val="2"/>
+        </w:numPr>
+      </w:pPr>
+      <w:r>
+        <w:t>Số ngày làm việc của từng nhân viên. (theo tháng, quý)</w:t>
+      </w:r>
+    </w:p>
+    <w:p>
+      <w:r>
+        <w:t>7, Quản lí đăng nhập</w:t>
+      </w:r>
+    </w:p>
+    <w:p>
+      <w:pPr>
+        <w:pStyle w:val="ListParagraph"/>
+        <w:numPr>
+          <w:ilvl w:val="0"/>
+          <w:numId w:val="2"/>
+        </w:numPr>
+      </w:pPr>
+      <w:r>
+        <w:t>Phân quyền cho chủ và nhân viên.</w:t>
+      </w:r>
+    </w:p>
+    <w:p>
       <w:bookmarkStart w:id="0" w:name="_GoBack"/>
       <w:bookmarkEnd w:id="0"/>
-    </w:p>
-    <w:p>
-      <w:r>
-        <w:t>4, Quản lí thông tin đối tác</w:t>
-      </w:r>
-    </w:p>
-    <w:p>
-      <w:pPr>
-        <w:pStyle w:val="ListParagraph"/>
-        <w:numPr>
-          <w:ilvl w:val="0"/>
-          <w:numId w:val="1"/>
-        </w:numPr>
-      </w:pPr>
-      <w:r>
-        <w:t>Nhà cung cấp</w:t>
-      </w:r>
-    </w:p>
-    <w:p>
-      <w:pPr>
-        <w:pStyle w:val="ListParagraph"/>
-        <w:numPr>
-          <w:ilvl w:val="0"/>
-          <w:numId w:val="1"/>
-        </w:numPr>
-      </w:pPr>
-      <w:r>
-        <w:t>Khách hàng đăng kí thẻ thành viên</w:t>
-      </w:r>
-    </w:p>
-    <w:p>
-      <w:r>
-        <w:t>5, Quản lí nhân viên</w:t>
-      </w:r>
-    </w:p>
-    <w:p>
-      <w:pPr>
-        <w:pStyle w:val="ListParagraph"/>
-        <w:numPr>
-          <w:ilvl w:val="0"/>
-          <w:numId w:val="1"/>
-        </w:numPr>
-      </w:pPr>
-      <w:r>
-        <w:t>Tra cứu thông tin nhân viên.</w:t>
-      </w:r>
-    </w:p>
-    <w:p>
-      <w:pPr>
-        <w:pStyle w:val="ListParagraph"/>
-        <w:numPr>
-          <w:ilvl w:val="0"/>
-          <w:numId w:val="1"/>
-        </w:numPr>
-      </w:pPr>
-      <w:r>
-        <w:t>Bảng phân công lịch làm việc của nhân viên.</w:t>
-      </w:r>
-    </w:p>
-    <w:p>
-      <w:pPr>
-        <w:pStyle w:val="ListParagraph"/>
-        <w:numPr>
-          <w:ilvl w:val="0"/>
-          <w:numId w:val="1"/>
-        </w:numPr>
-      </w:pPr>
-      <w:r>
-        <w:t>Bảng lương nhân viên.</w:t>
-      </w:r>
-    </w:p>
-    <w:p>
-      <w:r>
-        <w:t>6, Quản lí đăng nhập</w:t>
-      </w:r>
-    </w:p>
-    <w:p>
-      <w:pPr>
-        <w:pStyle w:val="ListParagraph"/>
-        <w:numPr>
-          <w:ilvl w:val="0"/>
-          <w:numId w:val="1"/>
-        </w:numPr>
-      </w:pPr>
-      <w:r>
-        <w:t>Phân quyền cho chủ và nhân viên.</w:t>
-      </w:r>
     </w:p>
     <w:sectPr>
       <w:pgSz w:w="11907" w:h="16840" w:code="9"/>
@@ -416,6 +562,18 @@
   </w:abstractNum>
   <w:num w:numId="1">
     <w:abstractNumId w:val="0"/>
+  </w:num>
+  <w:num w:numId="2">
+    <w:abstractNumId w:val="0"/>
+    <w:lvlOverride w:ilvl="0"/>
+    <w:lvlOverride w:ilvl="1"/>
+    <w:lvlOverride w:ilvl="2"/>
+    <w:lvlOverride w:ilvl="3"/>
+    <w:lvlOverride w:ilvl="4"/>
+    <w:lvlOverride w:ilvl="5"/>
+    <w:lvlOverride w:ilvl="6"/>
+    <w:lvlOverride w:ilvl="7"/>
+    <w:lvlOverride w:ilvl="8"/>
   </w:num>
 </w:numbering>
 </file>
@@ -813,7 +971,7 @@
   <w:style w:type="paragraph" w:default="1" w:styleId="Normal">
     <w:name w:val="Normal"/>
     <w:qFormat/>
-    <w:rsid w:val="00371A55"/>
+    <w:rsid w:val="00DE55AA"/>
     <w:pPr>
       <w:spacing w:after="120" w:line="324" w:lineRule="auto"/>
       <w:contextualSpacing/>

</xml_diff>

<commit_message>
update and modify file mo ta tinh nang
</commit_message>
<xml_diff>
--- a/MÔ TẢ TÍNH NĂNG CỦA ỨNG DỤNG QUẢN LÍ BÁN HÀNG.docx
+++ b/MÔ TẢ TÍNH NĂNG CỦA ỨNG DỤNG QUẢN LÍ BÁN HÀNG.docx
@@ -12,15 +12,15 @@
     </w:p>
     <w:p>
       <w:r>
-        <w:t>1, Thống kê (giao diện đầu tiên khi đăng nhập phần mềm)</w:t>
-      </w:r>
-    </w:p>
-    <w:p>
-      <w:pPr>
-        <w:pStyle w:val="ListParagraph"/>
-        <w:numPr>
-          <w:ilvl w:val="0"/>
-          <w:numId w:val="2"/>
+        <w:t>1, Tổng quan (giao diện đầu tiên khi đăng nhập phần mềm)</w:t>
+      </w:r>
+    </w:p>
+    <w:p>
+      <w:pPr>
+        <w:pStyle w:val="ListParagraph"/>
+        <w:numPr>
+          <w:ilvl w:val="0"/>
+          <w:numId w:val="3"/>
         </w:numPr>
       </w:pPr>
       <w:r>
@@ -32,7 +32,7 @@
         <w:pStyle w:val="ListParagraph"/>
         <w:numPr>
           <w:ilvl w:val="0"/>
-          <w:numId w:val="2"/>
+          <w:numId w:val="3"/>
         </w:numPr>
       </w:pPr>
       <w:r>
@@ -44,7 +44,7 @@
         <w:pStyle w:val="ListParagraph"/>
         <w:numPr>
           <w:ilvl w:val="0"/>
-          <w:numId w:val="2"/>
+          <w:numId w:val="3"/>
         </w:numPr>
       </w:pPr>
       <w:r>
@@ -56,7 +56,7 @@
         <w:pStyle w:val="ListParagraph"/>
         <w:numPr>
           <w:ilvl w:val="0"/>
-          <w:numId w:val="2"/>
+          <w:numId w:val="3"/>
         </w:numPr>
       </w:pPr>
       <w:r>
@@ -73,11 +73,11 @@
         <w:pStyle w:val="ListParagraph"/>
         <w:numPr>
           <w:ilvl w:val="0"/>
-          <w:numId w:val="2"/>
-        </w:numPr>
-      </w:pPr>
-      <w:r>
-        <w:t>Quản lí nhập kho</w:t>
+          <w:numId w:val="3"/>
+        </w:numPr>
+      </w:pPr>
+      <w:r>
+        <w:t>Quản lí kho</w:t>
       </w:r>
     </w:p>
     <w:p>
@@ -85,8 +85,22 @@
         <w:pStyle w:val="ListParagraph"/>
         <w:numPr>
           <w:ilvl w:val="1"/>
-          <w:numId w:val="2"/>
-        </w:numPr>
+          <w:numId w:val="3"/>
+        </w:numPr>
+        <w:ind w:left="1353"/>
+      </w:pPr>
+      <w:r>
+        <w:t>Hiện ra danh sách hàng hóa đang có trong kho.</w:t>
+      </w:r>
+    </w:p>
+    <w:p>
+      <w:pPr>
+        <w:pStyle w:val="ListParagraph"/>
+        <w:numPr>
+          <w:ilvl w:val="1"/>
+          <w:numId w:val="3"/>
+        </w:numPr>
+        <w:ind w:left="1353"/>
       </w:pPr>
       <w:r>
         <w:t xml:space="preserve">Nhập </w:t>
@@ -105,23 +119,20 @@
         <w:pStyle w:val="ListParagraph"/>
         <w:numPr>
           <w:ilvl w:val="1"/>
-          <w:numId w:val="2"/>
-        </w:numPr>
-      </w:pPr>
-      <w:r>
-        <w:t>Danh mục hàng hóa được nhập kho gần đây.</w:t>
-      </w:r>
-    </w:p>
-    <w:p>
-      <w:pPr>
-        <w:pStyle w:val="ListParagraph"/>
-        <w:numPr>
-          <w:ilvl w:val="0"/>
-          <w:numId w:val="2"/>
-        </w:numPr>
-      </w:pPr>
-      <w:r>
-        <w:t>Quản lí tồn kho</w:t>
+          <w:numId w:val="3"/>
+        </w:numPr>
+        <w:ind w:left="1353"/>
+      </w:pPr>
+      <w:r>
+        <w:t xml:space="preserve">Cho phép nhập </w:t>
+      </w:r>
+      <w:proofErr w:type="gramStart"/>
+      <w:r>
+        <w:t>thêm(</w:t>
+      </w:r>
+      <w:proofErr w:type="gramEnd"/>
+      <w:r>
+        <w:t>áp dụng cho những mặt hàng không có hạn tồn kho như đồ da dụng, quần áo,..)/ sửa đổi (chỉ có thể thay đổi giá bán)</w:t>
       </w:r>
     </w:p>
     <w:p>
@@ -129,11 +140,41 @@
         <w:pStyle w:val="ListParagraph"/>
         <w:numPr>
           <w:ilvl w:val="1"/>
-          <w:numId w:val="2"/>
-        </w:numPr>
-      </w:pPr>
-      <w:r>
-        <w:t>Hiện ra danh sách hàng hóa đang có trong kho.</w:t>
+          <w:numId w:val="3"/>
+        </w:numPr>
+        <w:ind w:left="1353"/>
+      </w:pPr>
+      <w:r>
+        <w:t>Cảnh báo hàng hóa sắp hết hạn tồn kho</w:t>
+      </w:r>
+    </w:p>
+    <w:p>
+      <w:r>
+        <w:t>3, quản lí giao dịch</w:t>
+      </w:r>
+    </w:p>
+    <w:p>
+      <w:pPr>
+        <w:pStyle w:val="ListParagraph"/>
+        <w:numPr>
+          <w:ilvl w:val="0"/>
+          <w:numId w:val="3"/>
+        </w:numPr>
+      </w:pPr>
+      <w:r>
+        <w:t>Đơn đặt hàng.</w:t>
+      </w:r>
+    </w:p>
+    <w:p>
+      <w:pPr>
+        <w:pStyle w:val="ListParagraph"/>
+        <w:numPr>
+          <w:ilvl w:val="0"/>
+          <w:numId w:val="3"/>
+        </w:numPr>
+      </w:pPr>
+      <w:r>
+        <w:t xml:space="preserve">Quản lí hóa đơn </w:t>
       </w:r>
     </w:p>
     <w:p>
@@ -141,19 +182,12 @@
         <w:pStyle w:val="ListParagraph"/>
         <w:numPr>
           <w:ilvl w:val="1"/>
-          <w:numId w:val="2"/>
-        </w:numPr>
-      </w:pPr>
-      <w:r>
-        <w:t xml:space="preserve">Cho phép nhập </w:t>
-      </w:r>
-      <w:proofErr w:type="gramStart"/>
-      <w:r>
-        <w:t>thêm(</w:t>
-      </w:r>
-      <w:proofErr w:type="gramEnd"/>
-      <w:r>
-        <w:t>áp dụng cho những mặt hàng không có hạn tồn kho như đồ da dụng, quần áo,..)/ sửa đổi (chỉ có thể thay đổi giá bán)</w:t>
+          <w:numId w:val="3"/>
+        </w:numPr>
+        <w:ind w:left="1353"/>
+      </w:pPr>
+      <w:r>
+        <w:t xml:space="preserve">hiện ra tất cả hóa đơn </w:t>
       </w:r>
     </w:p>
     <w:p>
@@ -161,40 +195,109 @@
         <w:pStyle w:val="ListParagraph"/>
         <w:numPr>
           <w:ilvl w:val="1"/>
-          <w:numId w:val="2"/>
-        </w:numPr>
-      </w:pPr>
-      <w:r>
-        <w:t>Cảnh báo hàng hóa sắp hết hạn tồn kho</w:t>
-      </w:r>
-    </w:p>
-    <w:p>
-      <w:r>
-        <w:t>3, quản lí giao dịch</w:t>
-      </w:r>
-    </w:p>
-    <w:p>
-      <w:pPr>
-        <w:pStyle w:val="ListParagraph"/>
-        <w:numPr>
-          <w:ilvl w:val="0"/>
-          <w:numId w:val="2"/>
-        </w:numPr>
-      </w:pPr>
-      <w:r>
-        <w:t>Đơn đặt hàng.</w:t>
-      </w:r>
-    </w:p>
-    <w:p>
-      <w:pPr>
-        <w:pStyle w:val="ListParagraph"/>
-        <w:numPr>
-          <w:ilvl w:val="0"/>
-          <w:numId w:val="2"/>
-        </w:numPr>
-      </w:pPr>
-      <w:r>
-        <w:t xml:space="preserve">Quản lí hóa đơn </w:t>
+          <w:numId w:val="3"/>
+        </w:numPr>
+        <w:ind w:left="1353"/>
+      </w:pPr>
+      <w:r>
+        <w:t>tạo lập hóa đơn mới.</w:t>
+      </w:r>
+    </w:p>
+    <w:p>
+      <w:r>
+        <w:t>** thông tin của hóa đơn đã thanh toán không được sửa.</w:t>
+      </w:r>
+    </w:p>
+    <w:p>
+      <w:r>
+        <w:t>**những hóa đơn quá hạn 30 ngày sẽ bị xóa.</w:t>
+      </w:r>
+    </w:p>
+    <w:p>
+      <w:r>
+        <w:t>4, Quản lí thông tin đối tác</w:t>
+      </w:r>
+    </w:p>
+    <w:p>
+      <w:pPr>
+        <w:pStyle w:val="ListParagraph"/>
+        <w:numPr>
+          <w:ilvl w:val="0"/>
+          <w:numId w:val="3"/>
+        </w:numPr>
+      </w:pPr>
+      <w:r>
+        <w:t>Nhà cung cấp</w:t>
+      </w:r>
+    </w:p>
+    <w:p>
+      <w:pPr>
+        <w:pStyle w:val="ListParagraph"/>
+        <w:numPr>
+          <w:ilvl w:val="0"/>
+          <w:numId w:val="3"/>
+        </w:numPr>
+      </w:pPr>
+      <w:r>
+        <w:t>Khách hàng đăng kí thẻ thành viên</w:t>
+      </w:r>
+    </w:p>
+    <w:p>
+      <w:r>
+        <w:t>5, Quản lí nhân viên</w:t>
+      </w:r>
+    </w:p>
+    <w:p>
+      <w:pPr>
+        <w:pStyle w:val="ListParagraph"/>
+        <w:numPr>
+          <w:ilvl w:val="0"/>
+          <w:numId w:val="3"/>
+        </w:numPr>
+      </w:pPr>
+      <w:r>
+        <w:t>Tra cứu thông tin nhân viên.</w:t>
+      </w:r>
+    </w:p>
+    <w:p>
+      <w:pPr>
+        <w:pStyle w:val="ListParagraph"/>
+        <w:numPr>
+          <w:ilvl w:val="0"/>
+          <w:numId w:val="3"/>
+        </w:numPr>
+      </w:pPr>
+      <w:r>
+        <w:t>Bảng phân công lịch làm việc của nhân viên.</w:t>
+      </w:r>
+    </w:p>
+    <w:p>
+      <w:pPr>
+        <w:pStyle w:val="ListParagraph"/>
+        <w:numPr>
+          <w:ilvl w:val="0"/>
+          <w:numId w:val="3"/>
+        </w:numPr>
+      </w:pPr>
+      <w:r>
+        <w:t>Bảng lương nhân viên.</w:t>
+      </w:r>
+    </w:p>
+    <w:p>
+      <w:r>
+        <w:t>6, Báo cáo.</w:t>
+      </w:r>
+    </w:p>
+    <w:p>
+      <w:pPr>
+        <w:pStyle w:val="ListParagraph"/>
+        <w:numPr>
+          <w:ilvl w:val="0"/>
+          <w:numId w:val="3"/>
+        </w:numPr>
+      </w:pPr>
+      <w:r>
+        <w:t>Tài chính</w:t>
       </w:r>
     </w:p>
     <w:p>
@@ -202,11 +305,24 @@
         <w:pStyle w:val="ListParagraph"/>
         <w:numPr>
           <w:ilvl w:val="1"/>
-          <w:numId w:val="2"/>
-        </w:numPr>
-      </w:pPr>
-      <w:r>
-        <w:t>hiện ra tất cả hóa đơn (đơn nợ + đơn đã hoàn thành)</w:t>
+          <w:numId w:val="3"/>
+        </w:numPr>
+        <w:ind w:left="1353"/>
+      </w:pPr>
+      <w:r>
+        <w:t>Lợi nhuận theo tháng, quý, năm.</w:t>
+      </w:r>
+    </w:p>
+    <w:p>
+      <w:pPr>
+        <w:pStyle w:val="ListParagraph"/>
+        <w:numPr>
+          <w:ilvl w:val="0"/>
+          <w:numId w:val="3"/>
+        </w:numPr>
+      </w:pPr>
+      <w:r>
+        <w:t xml:space="preserve">Cuối ngày. </w:t>
       </w:r>
     </w:p>
     <w:p>
@@ -214,108 +330,13 @@
         <w:pStyle w:val="ListParagraph"/>
         <w:numPr>
           <w:ilvl w:val="1"/>
-          <w:numId w:val="2"/>
-        </w:numPr>
-      </w:pPr>
-      <w:r>
-        <w:t>tạo lập hóa đơn mới.</w:t>
-      </w:r>
-    </w:p>
-    <w:p>
-      <w:r>
-        <w:t>** thông tin của hóa đơn đã thanh toán không được sửa.</w:t>
-      </w:r>
-    </w:p>
-    <w:p>
-      <w:r>
-        <w:t>**những hóa đơn quá hạn 15 ngày sẽ bị xóa.</w:t>
-      </w:r>
-    </w:p>
-    <w:p>
-      <w:r>
-        <w:t>4, Quản lí thông tin đối tác</w:t>
-      </w:r>
-    </w:p>
-    <w:p>
-      <w:pPr>
-        <w:pStyle w:val="ListParagraph"/>
-        <w:numPr>
-          <w:ilvl w:val="0"/>
-          <w:numId w:val="2"/>
-        </w:numPr>
-      </w:pPr>
-      <w:r>
-        <w:t>Nhà cung cấp</w:t>
-      </w:r>
-    </w:p>
-    <w:p>
-      <w:pPr>
-        <w:pStyle w:val="ListParagraph"/>
-        <w:numPr>
-          <w:ilvl w:val="0"/>
-          <w:numId w:val="2"/>
-        </w:numPr>
-      </w:pPr>
-      <w:r>
-        <w:t>Khách hàng đăng kí thẻ thành viên</w:t>
-      </w:r>
-    </w:p>
-    <w:p>
-      <w:r>
-        <w:t>5, Quản lí nhân viên</w:t>
-      </w:r>
-    </w:p>
-    <w:p>
-      <w:pPr>
-        <w:pStyle w:val="ListParagraph"/>
-        <w:numPr>
-          <w:ilvl w:val="0"/>
-          <w:numId w:val="2"/>
-        </w:numPr>
-      </w:pPr>
-      <w:r>
-        <w:t>Tra cứu thông tin nhân viên.</w:t>
-      </w:r>
-    </w:p>
-    <w:p>
-      <w:pPr>
-        <w:pStyle w:val="ListParagraph"/>
-        <w:numPr>
-          <w:ilvl w:val="0"/>
-          <w:numId w:val="2"/>
-        </w:numPr>
-      </w:pPr>
-      <w:r>
-        <w:t>Bảng phân công lịch làm việc của nhân viên.</w:t>
-      </w:r>
-    </w:p>
-    <w:p>
-      <w:pPr>
-        <w:pStyle w:val="ListParagraph"/>
-        <w:numPr>
-          <w:ilvl w:val="0"/>
-          <w:numId w:val="2"/>
-        </w:numPr>
-      </w:pPr>
-      <w:r>
-        <w:t>Bảng lương nhân viên.</w:t>
-      </w:r>
-    </w:p>
-    <w:p>
-      <w:r>
-        <w:t>6, Báo cáo.</w:t>
-      </w:r>
-    </w:p>
-    <w:p>
-      <w:pPr>
-        <w:pStyle w:val="ListParagraph"/>
-        <w:numPr>
-          <w:ilvl w:val="0"/>
-          <w:numId w:val="2"/>
-        </w:numPr>
-      </w:pPr>
-      <w:r>
-        <w:t>Tài chính</w:t>
+          <w:numId w:val="3"/>
+        </w:numPr>
+        <w:ind w:left="1353"/>
+      </w:pPr>
+      <w:r>
+        <w:lastRenderedPageBreak/>
+        <w:t>Doanh thu.</w:t>
       </w:r>
     </w:p>
     <w:p>
@@ -323,24 +344,12 @@
         <w:pStyle w:val="ListParagraph"/>
         <w:numPr>
           <w:ilvl w:val="1"/>
-          <w:numId w:val="2"/>
-        </w:numPr>
-      </w:pPr>
-      <w:r>
-        <w:lastRenderedPageBreak/>
-        <w:t>Lợi nhuận theo tháng, quý, năm.</w:t>
-      </w:r>
-    </w:p>
-    <w:p>
-      <w:pPr>
-        <w:pStyle w:val="ListParagraph"/>
-        <w:numPr>
-          <w:ilvl w:val="0"/>
-          <w:numId w:val="2"/>
-        </w:numPr>
-      </w:pPr>
-      <w:r>
-        <w:t xml:space="preserve">Cuối ngày. </w:t>
+          <w:numId w:val="3"/>
+        </w:numPr>
+        <w:ind w:left="1353"/>
+      </w:pPr>
+      <w:r>
+        <w:t>Hàng hóa (được nhập vào, được bán đi)</w:t>
       </w:r>
     </w:p>
     <w:p>
@@ -348,11 +357,24 @@
         <w:pStyle w:val="ListParagraph"/>
         <w:numPr>
           <w:ilvl w:val="1"/>
-          <w:numId w:val="2"/>
-        </w:numPr>
-      </w:pPr>
-      <w:r>
-        <w:t>Doanh thu.</w:t>
+          <w:numId w:val="3"/>
+        </w:numPr>
+        <w:ind w:left="1353"/>
+      </w:pPr>
+      <w:r>
+        <w:t xml:space="preserve">Giao dịch được thực hiện. </w:t>
+      </w:r>
+    </w:p>
+    <w:p>
+      <w:pPr>
+        <w:pStyle w:val="ListParagraph"/>
+        <w:numPr>
+          <w:ilvl w:val="0"/>
+          <w:numId w:val="3"/>
+        </w:numPr>
+      </w:pPr>
+      <w:r>
+        <w:t xml:space="preserve">Nhân viên: </w:t>
       </w:r>
     </w:p>
     <w:p>
@@ -360,62 +382,15 @@
         <w:pStyle w:val="ListParagraph"/>
         <w:numPr>
           <w:ilvl w:val="1"/>
-          <w:numId w:val="2"/>
-        </w:numPr>
-      </w:pPr>
-      <w:r>
-        <w:t>Hàng hóa (được nhập vào, được bán đi)</w:t>
-      </w:r>
-    </w:p>
-    <w:p>
-      <w:pPr>
-        <w:pStyle w:val="ListParagraph"/>
-        <w:numPr>
-          <w:ilvl w:val="1"/>
-          <w:numId w:val="2"/>
-        </w:numPr>
-      </w:pPr>
-      <w:r>
-        <w:t xml:space="preserve">Giao dịch được thực hiện. </w:t>
-      </w:r>
-    </w:p>
-    <w:p>
-      <w:pPr>
-        <w:pStyle w:val="ListParagraph"/>
-        <w:numPr>
-          <w:ilvl w:val="0"/>
-          <w:numId w:val="2"/>
-        </w:numPr>
-      </w:pPr>
-      <w:r>
-        <w:t xml:space="preserve">Nhân viên: </w:t>
-      </w:r>
-    </w:p>
-    <w:p>
-      <w:pPr>
-        <w:pStyle w:val="ListParagraph"/>
-        <w:numPr>
-          <w:ilvl w:val="1"/>
-          <w:numId w:val="2"/>
-        </w:numPr>
+          <w:numId w:val="3"/>
+        </w:numPr>
+        <w:ind w:left="1353"/>
       </w:pPr>
       <w:r>
         <w:t>Doanh thu của từng nhân viên. (theo tháng, quý)</w:t>
       </w:r>
     </w:p>
     <w:p>
-      <w:pPr>
-        <w:pStyle w:val="ListParagraph"/>
-        <w:numPr>
-          <w:ilvl w:val="1"/>
-          <w:numId w:val="2"/>
-        </w:numPr>
-      </w:pPr>
-      <w:r>
-        <w:t>Số ngày làm việc của từng nhân viên. (theo tháng, quý)</w:t>
-      </w:r>
-    </w:p>
-    <w:p>
       <w:r>
         <w:t>7, Quản lí đăng nhập</w:t>
       </w:r>
@@ -425,13 +400,14 @@
         <w:pStyle w:val="ListParagraph"/>
         <w:numPr>
           <w:ilvl w:val="0"/>
-          <w:numId w:val="2"/>
+          <w:numId w:val="3"/>
         </w:numPr>
       </w:pPr>
       <w:r>
         <w:t>Phân quyền cho chủ và nhân viên.</w:t>
       </w:r>
     </w:p>
+    <w:p/>
     <w:p>
       <w:bookmarkStart w:id="0" w:name="_GoBack"/>
       <w:bookmarkEnd w:id="0"/>
@@ -564,6 +540,9 @@
     <w:abstractNumId w:val="0"/>
   </w:num>
   <w:num w:numId="2">
+    <w:abstractNumId w:val="0"/>
+  </w:num>
+  <w:num w:numId="3">
     <w:abstractNumId w:val="0"/>
     <w:lvlOverride w:ilvl="0"/>
     <w:lvlOverride w:ilvl="1"/>
@@ -971,7 +950,7 @@
   <w:style w:type="paragraph" w:default="1" w:styleId="Normal">
     <w:name w:val="Normal"/>
     <w:qFormat/>
-    <w:rsid w:val="00DE55AA"/>
+    <w:rsid w:val="0035565E"/>
     <w:pPr>
       <w:spacing w:after="120" w:line="324" w:lineRule="auto"/>
       <w:contextualSpacing/>

</xml_diff>

<commit_message>
Cập nhật tiến độ và đánh giá nhiệm vụ hoàn thành được trong tuần qua
</commit_message>
<xml_diff>
--- a/MÔ TẢ TÍNH NĂNG CỦA ỨNG DỤNG QUẢN LÍ BÁN HÀNG.docx
+++ b/MÔ TẢ TÍNH NĂNG CỦA ỨNG DỤNG QUẢN LÍ BÁN HÀNG.docx
@@ -77,6 +77,44 @@
         </w:numPr>
       </w:pPr>
       <w:r>
+        <w:t>Quản lí nhập kho</w:t>
+      </w:r>
+    </w:p>
+    <w:p>
+      <w:pPr>
+        <w:pStyle w:val="ListParagraph"/>
+        <w:numPr>
+          <w:ilvl w:val="1"/>
+          <w:numId w:val="3"/>
+        </w:numPr>
+      </w:pPr>
+      <w:r>
+        <w:t>Hiện ra danh mục hóa đơn nhập hàng.</w:t>
+      </w:r>
+      <w:bookmarkStart w:id="0" w:name="_GoBack"/>
+      <w:bookmarkEnd w:id="0"/>
+    </w:p>
+    <w:p>
+      <w:pPr>
+        <w:pStyle w:val="ListParagraph"/>
+        <w:numPr>
+          <w:ilvl w:val="1"/>
+          <w:numId w:val="3"/>
+        </w:numPr>
+      </w:pPr>
+      <w:r>
+        <w:t>Tạo lập hóa đơn nhập kho.</w:t>
+      </w:r>
+    </w:p>
+    <w:p>
+      <w:pPr>
+        <w:pStyle w:val="ListParagraph"/>
+        <w:numPr>
+          <w:ilvl w:val="0"/>
+          <w:numId w:val="3"/>
+        </w:numPr>
+      </w:pPr>
+      <w:r>
         <w:t>Quản lí kho</w:t>
       </w:r>
     </w:p>
@@ -103,36 +141,13 @@
         <w:ind w:left="1353"/>
       </w:pPr>
       <w:r>
-        <w:t xml:space="preserve">Nhập </w:t>
-      </w:r>
-      <w:proofErr w:type="gramStart"/>
-      <w:r>
-        <w:t>kho(</w:t>
-      </w:r>
-      <w:proofErr w:type="gramEnd"/>
-      <w:r>
-        <w:t>không được nhập những hàng hóa đã có trong kho (nếu muốn tiếp tục nhập thì phải xóa hàng hóa đó ra khỏi kho).</w:t>
-      </w:r>
-    </w:p>
-    <w:p>
-      <w:pPr>
-        <w:pStyle w:val="ListParagraph"/>
-        <w:numPr>
-          <w:ilvl w:val="1"/>
-          <w:numId w:val="3"/>
-        </w:numPr>
-        <w:ind w:left="1353"/>
-      </w:pPr>
-      <w:r>
-        <w:t xml:space="preserve">Cho phép nhập </w:t>
-      </w:r>
-      <w:proofErr w:type="gramStart"/>
-      <w:r>
-        <w:t>thêm(</w:t>
-      </w:r>
-      <w:proofErr w:type="gramEnd"/>
-      <w:r>
-        <w:t>áp dụng cho những mặt hàng không có hạn tồn kho như đồ da dụng, quần áo,..)/ sửa đổi (chỉ có thể thay đổi giá bán)</w:t>
+        <w:t>Cho phép nhậ</w:t>
+      </w:r>
+      <w:r>
+        <w:t>p thêm</w:t>
+      </w:r>
+      <w:r>
+        <w:t>/ sửa đổi (chỉ có thể thay đổi giá bán)</w:t>
       </w:r>
     </w:p>
     <w:p>
@@ -408,10 +423,7 @@
       </w:r>
     </w:p>
     <w:p/>
-    <w:p>
-      <w:bookmarkStart w:id="0" w:name="_GoBack"/>
-      <w:bookmarkEnd w:id="0"/>
-    </w:p>
+    <w:p/>
     <w:sectPr>
       <w:pgSz w:w="11907" w:h="16840" w:code="9"/>
       <w:pgMar w:top="1134" w:right="1134" w:bottom="1134" w:left="1701" w:header="720" w:footer="720" w:gutter="0"/>
@@ -544,15 +556,6 @@
   </w:num>
   <w:num w:numId="3">
     <w:abstractNumId w:val="0"/>
-    <w:lvlOverride w:ilvl="0"/>
-    <w:lvlOverride w:ilvl="1"/>
-    <w:lvlOverride w:ilvl="2"/>
-    <w:lvlOverride w:ilvl="3"/>
-    <w:lvlOverride w:ilvl="4"/>
-    <w:lvlOverride w:ilvl="5"/>
-    <w:lvlOverride w:ilvl="6"/>
-    <w:lvlOverride w:ilvl="7"/>
-    <w:lvlOverride w:ilvl="8"/>
   </w:num>
 </w:numbering>
 </file>

</xml_diff>

<commit_message>
Hoàn thành phần khách hàng đăng kí và đã hoàn thành chức năng tạo ưu đãi.
</commit_message>
<xml_diff>
--- a/MÔ TẢ TÍNH NĂNG CỦA ỨNG DỤNG QUẢN LÍ BÁN HÀNG.docx
+++ b/MÔ TẢ TÍNH NĂNG CỦA ỨNG DỤNG QUẢN LÍ BÁN HÀNG.docx
@@ -1,6 +1,6 @@
 
 <file path=word/document.xml><?xml version="1.0" encoding="utf-8"?>
-<w:document xmlns:wpc="http://schemas.microsoft.com/office/word/2010/wordprocessingCanvas" xmlns:cx="http://schemas.microsoft.com/office/drawing/2014/chartex" xmlns:mc="http://schemas.openxmlformats.org/markup-compatibility/2006" xmlns:o="urn:schemas-microsoft-com:office:office" xmlns:r="http://schemas.openxmlformats.org/officeDocument/2006/relationships" xmlns:m="http://schemas.openxmlformats.org/officeDocument/2006/math" xmlns:v="urn:schemas-microsoft-com:vml" xmlns:wp14="http://schemas.microsoft.com/office/word/2010/wordprocessingDrawing" xmlns:wp="http://schemas.openxmlformats.org/drawingml/2006/wordprocessingDrawing" xmlns:w10="urn:schemas-microsoft-com:office:word" xmlns:w="http://schemas.openxmlformats.org/wordprocessingml/2006/main" xmlns:w14="http://schemas.microsoft.com/office/word/2010/wordml" xmlns:w15="http://schemas.microsoft.com/office/word/2012/wordml" xmlns:w16se="http://schemas.microsoft.com/office/word/2015/wordml/symex" xmlns:wpg="http://schemas.microsoft.com/office/word/2010/wordprocessingGroup" xmlns:wpi="http://schemas.microsoft.com/office/word/2010/wordprocessingInk" xmlns:wne="http://schemas.microsoft.com/office/word/2006/wordml" xmlns:wps="http://schemas.microsoft.com/office/word/2010/wordprocessingShape" mc:Ignorable="w14 w15 w16se wp14">
+<w:document xmlns:wpc="http://schemas.microsoft.com/office/word/2010/wordprocessingCanvas" xmlns:cx="http://schemas.microsoft.com/office/drawing/2014/chartex" xmlns:cx1="http://schemas.microsoft.com/office/drawing/2015/9/8/chartex" xmlns:cx2="http://schemas.microsoft.com/office/drawing/2015/10/21/chartex" xmlns:cx3="http://schemas.microsoft.com/office/drawing/2016/5/9/chartex" xmlns:cx4="http://schemas.microsoft.com/office/drawing/2016/5/10/chartex" xmlns:cx5="http://schemas.microsoft.com/office/drawing/2016/5/11/chartex" xmlns:cx6="http://schemas.microsoft.com/office/drawing/2016/5/12/chartex" xmlns:cx7="http://schemas.microsoft.com/office/drawing/2016/5/13/chartex" xmlns:cx8="http://schemas.microsoft.com/office/drawing/2016/5/14/chartex" xmlns:mc="http://schemas.openxmlformats.org/markup-compatibility/2006" xmlns:aink="http://schemas.microsoft.com/office/drawing/2016/ink" xmlns:am3d="http://schemas.microsoft.com/office/drawing/2017/model3d" xmlns:o="urn:schemas-microsoft-com:office:office" xmlns:r="http://schemas.openxmlformats.org/officeDocument/2006/relationships" xmlns:m="http://schemas.openxmlformats.org/officeDocument/2006/math" xmlns:v="urn:schemas-microsoft-com:vml" xmlns:wp14="http://schemas.microsoft.com/office/word/2010/wordprocessingDrawing" xmlns:wp="http://schemas.openxmlformats.org/drawingml/2006/wordprocessingDrawing" xmlns:w10="urn:schemas-microsoft-com:office:word" xmlns:w="http://schemas.openxmlformats.org/wordprocessingml/2006/main" xmlns:w14="http://schemas.microsoft.com/office/word/2010/wordml" xmlns:w15="http://schemas.microsoft.com/office/word/2012/wordml" xmlns:w16cex="http://schemas.microsoft.com/office/word/2018/wordml/cex" xmlns:w16cid="http://schemas.microsoft.com/office/word/2016/wordml/cid" xmlns:w16="http://schemas.microsoft.com/office/word/2018/wordml" xmlns:w16sdtdh="http://schemas.microsoft.com/office/word/2020/wordml/sdtdatahash" xmlns:w16se="http://schemas.microsoft.com/office/word/2015/wordml/symex" xmlns:wpg="http://schemas.microsoft.com/office/word/2010/wordprocessingGroup" xmlns:wpi="http://schemas.microsoft.com/office/word/2010/wordprocessingInk" xmlns:wne="http://schemas.microsoft.com/office/word/2006/wordml" xmlns:wps="http://schemas.microsoft.com/office/word/2010/wordprocessingShape" mc:Ignorable="w14 w15 w16se w16cid w16 w16cex w16sdtdh wp14">
   <w:body>
     <w:p>
       <w:pPr>
@@ -91,8 +91,6 @@
       <w:r>
         <w:t>Hiện ra danh mục hóa đơn nhập hàng.</w:t>
       </w:r>
-      <w:bookmarkStart w:id="0" w:name="_GoBack"/>
-      <w:bookmarkEnd w:id="0"/>
     </w:p>
     <w:p>
       <w:pPr>
@@ -258,6 +256,22 @@
       </w:r>
     </w:p>
     <w:p>
+      <w:pPr>
+        <w:pStyle w:val="ListParagraph"/>
+      </w:pPr>
+      <w:r>
+        <w:t>+ Có thể xem ưu đãi hiện có cho tường loại khách hàng.</w:t>
+      </w:r>
+    </w:p>
+    <w:p>
+      <w:pPr>
+        <w:pStyle w:val="ListParagraph"/>
+      </w:pPr>
+      <w:r>
+        <w:t>+ Có thể thêm hoặc chỉnh sửa ưu đãi.</w:t>
+      </w:r>
+    </w:p>
+    <w:p>
       <w:r>
         <w:t>5, Quản lí nhân viên</w:t>
       </w:r>
@@ -325,6 +339,7 @@
         <w:ind w:left="1353"/>
       </w:pPr>
       <w:r>
+        <w:lastRenderedPageBreak/>
         <w:t>Lợi nhuận theo tháng, quý, năm.</w:t>
       </w:r>
     </w:p>
@@ -350,7 +365,6 @@
         <w:ind w:left="1353"/>
       </w:pPr>
       <w:r>
-        <w:lastRenderedPageBreak/>
         <w:t>Doanh thu.</w:t>
       </w:r>
     </w:p>
@@ -435,7 +449,7 @@
 </file>
 
 <file path=word/numbering.xml><?xml version="1.0" encoding="utf-8"?>
-<w:numbering xmlns:wpc="http://schemas.microsoft.com/office/word/2010/wordprocessingCanvas" xmlns:cx="http://schemas.microsoft.com/office/drawing/2014/chartex" xmlns:mc="http://schemas.openxmlformats.org/markup-compatibility/2006" xmlns:o="urn:schemas-microsoft-com:office:office" xmlns:r="http://schemas.openxmlformats.org/officeDocument/2006/relationships" xmlns:m="http://schemas.openxmlformats.org/officeDocument/2006/math" xmlns:v="urn:schemas-microsoft-com:vml" xmlns:wp14="http://schemas.microsoft.com/office/word/2010/wordprocessingDrawing" xmlns:wp="http://schemas.openxmlformats.org/drawingml/2006/wordprocessingDrawing" xmlns:w10="urn:schemas-microsoft-com:office:word" xmlns:w="http://schemas.openxmlformats.org/wordprocessingml/2006/main" xmlns:w14="http://schemas.microsoft.com/office/word/2010/wordml" xmlns:w15="http://schemas.microsoft.com/office/word/2012/wordml" xmlns:w16se="http://schemas.microsoft.com/office/word/2015/wordml/symex" xmlns:wpg="http://schemas.microsoft.com/office/word/2010/wordprocessingGroup" xmlns:wpi="http://schemas.microsoft.com/office/word/2010/wordprocessingInk" xmlns:wne="http://schemas.microsoft.com/office/word/2006/wordml" xmlns:wps="http://schemas.microsoft.com/office/word/2010/wordprocessingShape" mc:Ignorable="w14 w15 w16se wp14">
+<w:numbering xmlns:wpc="http://schemas.microsoft.com/office/word/2010/wordprocessingCanvas" xmlns:cx="http://schemas.microsoft.com/office/drawing/2014/chartex" xmlns:cx1="http://schemas.microsoft.com/office/drawing/2015/9/8/chartex" xmlns:cx2="http://schemas.microsoft.com/office/drawing/2015/10/21/chartex" xmlns:cx3="http://schemas.microsoft.com/office/drawing/2016/5/9/chartex" xmlns:cx4="http://schemas.microsoft.com/office/drawing/2016/5/10/chartex" xmlns:cx5="http://schemas.microsoft.com/office/drawing/2016/5/11/chartex" xmlns:cx6="http://schemas.microsoft.com/office/drawing/2016/5/12/chartex" xmlns:cx7="http://schemas.microsoft.com/office/drawing/2016/5/13/chartex" xmlns:cx8="http://schemas.microsoft.com/office/drawing/2016/5/14/chartex" xmlns:mc="http://schemas.openxmlformats.org/markup-compatibility/2006" xmlns:aink="http://schemas.microsoft.com/office/drawing/2016/ink" xmlns:am3d="http://schemas.microsoft.com/office/drawing/2017/model3d" xmlns:o="urn:schemas-microsoft-com:office:office" xmlns:r="http://schemas.openxmlformats.org/officeDocument/2006/relationships" xmlns:m="http://schemas.openxmlformats.org/officeDocument/2006/math" xmlns:v="urn:schemas-microsoft-com:vml" xmlns:wp14="http://schemas.microsoft.com/office/word/2010/wordprocessingDrawing" xmlns:wp="http://schemas.openxmlformats.org/drawingml/2006/wordprocessingDrawing" xmlns:w10="urn:schemas-microsoft-com:office:word" xmlns:w="http://schemas.openxmlformats.org/wordprocessingml/2006/main" xmlns:w14="http://schemas.microsoft.com/office/word/2010/wordml" xmlns:w15="http://schemas.microsoft.com/office/word/2012/wordml" xmlns:w16cex="http://schemas.microsoft.com/office/word/2018/wordml/cex" xmlns:w16cid="http://schemas.microsoft.com/office/word/2016/wordml/cid" xmlns:w16="http://schemas.microsoft.com/office/word/2018/wordml" xmlns:w16sdtdh="http://schemas.microsoft.com/office/word/2020/wordml/sdtdatahash" xmlns:w16se="http://schemas.microsoft.com/office/word/2015/wordml/symex" xmlns:wpg="http://schemas.microsoft.com/office/word/2010/wordprocessingGroup" xmlns:wpi="http://schemas.microsoft.com/office/word/2010/wordprocessingInk" xmlns:wne="http://schemas.microsoft.com/office/word/2006/wordml" xmlns:wps="http://schemas.microsoft.com/office/word/2010/wordprocessingShape" mc:Ignorable="w14 w15 w16se w16cid w16 w16cex w16sdtdh wp14">
   <w:abstractNum w:abstractNumId="0" w15:restartNumberingAfterBreak="0">
     <w:nsid w:val="6ADC3AB7"/>
     <w:multiLevelType w:val="hybridMultilevel"/>
@@ -561,7 +575,7 @@
 </file>
 
 <file path=word/styles.xml><?xml version="1.0" encoding="utf-8"?>
-<w:styles xmlns:mc="http://schemas.openxmlformats.org/markup-compatibility/2006" xmlns:r="http://schemas.openxmlformats.org/officeDocument/2006/relationships" xmlns:w="http://schemas.openxmlformats.org/wordprocessingml/2006/main" xmlns:w14="http://schemas.microsoft.com/office/word/2010/wordml" xmlns:w15="http://schemas.microsoft.com/office/word/2012/wordml" xmlns:w16se="http://schemas.microsoft.com/office/word/2015/wordml/symex" mc:Ignorable="w14 w15 w16se">
+<w:styles xmlns:mc="http://schemas.openxmlformats.org/markup-compatibility/2006" xmlns:r="http://schemas.openxmlformats.org/officeDocument/2006/relationships" xmlns:w="http://schemas.openxmlformats.org/wordprocessingml/2006/main" xmlns:w14="http://schemas.microsoft.com/office/word/2010/wordml" xmlns:w15="http://schemas.microsoft.com/office/word/2012/wordml" xmlns:w16cex="http://schemas.microsoft.com/office/word/2018/wordml/cex" xmlns:w16cid="http://schemas.microsoft.com/office/word/2016/wordml/cid" xmlns:w16="http://schemas.microsoft.com/office/word/2018/wordml" xmlns:w16sdtdh="http://schemas.microsoft.com/office/word/2020/wordml/sdtdatahash" xmlns:w16se="http://schemas.microsoft.com/office/word/2015/wordml/symex" mc:Ignorable="w14 w15 w16se w16cid w16 w16cex w16sdtdh">
   <w:docDefaults>
     <w:rPrDefault>
       <w:rPr>
@@ -577,7 +591,7 @@
       </w:pPr>
     </w:pPrDefault>
   </w:docDefaults>
-  <w:latentStyles w:defLockedState="0" w:defUIPriority="99" w:defSemiHidden="0" w:defUnhideWhenUsed="0" w:defQFormat="0" w:count="371">
+  <w:latentStyles w:defLockedState="0" w:defUIPriority="99" w:defSemiHidden="0" w:defUnhideWhenUsed="0" w:defQFormat="0" w:count="376">
     <w:lsdException w:name="Normal" w:uiPriority="0" w:qFormat="1"/>
     <w:lsdException w:name="heading 1" w:uiPriority="9" w:qFormat="1"/>
     <w:lsdException w:name="heading 2" w:semiHidden="1" w:uiPriority="9" w:unhideWhenUsed="1" w:qFormat="1"/>
@@ -683,7 +697,6 @@
     <w:lsdException w:name="HTML Sample" w:semiHidden="1" w:unhideWhenUsed="1"/>
     <w:lsdException w:name="HTML Typewriter" w:semiHidden="1" w:unhideWhenUsed="1"/>
     <w:lsdException w:name="HTML Variable" w:semiHidden="1" w:unhideWhenUsed="1"/>
-    <w:lsdException w:name="Normal Table" w:semiHidden="1" w:unhideWhenUsed="1"/>
     <w:lsdException w:name="annotation subject" w:semiHidden="1" w:unhideWhenUsed="1"/>
     <w:lsdException w:name="No List" w:semiHidden="1" w:unhideWhenUsed="1"/>
     <w:lsdException w:name="Outline List 1" w:semiHidden="1" w:unhideWhenUsed="1"/>
@@ -726,11 +739,8 @@
     <w:lsdException w:name="Table Contemporary" w:semiHidden="1" w:unhideWhenUsed="1"/>
     <w:lsdException w:name="Table Elegant" w:semiHidden="1" w:unhideWhenUsed="1"/>
     <w:lsdException w:name="Table Professional" w:semiHidden="1" w:unhideWhenUsed="1"/>
-    <w:lsdException w:name="Table Subtle 1" w:semiHidden="1" w:unhideWhenUsed="1"/>
     <w:lsdException w:name="Table Subtle 2" w:semiHidden="1" w:unhideWhenUsed="1"/>
     <w:lsdException w:name="Table Web 1" w:semiHidden="1" w:unhideWhenUsed="1"/>
-    <w:lsdException w:name="Table Web 2" w:semiHidden="1" w:unhideWhenUsed="1"/>
-    <w:lsdException w:name="Table Web 3" w:semiHidden="1" w:unhideWhenUsed="1"/>
     <w:lsdException w:name="Balloon Text" w:semiHidden="1" w:unhideWhenUsed="1"/>
     <w:lsdException w:name="Table Grid" w:uiPriority="39"/>
     <w:lsdException w:name="Table Theme" w:semiHidden="1" w:unhideWhenUsed="1"/>
@@ -949,6 +959,11 @@
     <w:lsdException w:name="List Table 5 Dark Accent 6" w:uiPriority="50"/>
     <w:lsdException w:name="List Table 6 Colorful Accent 6" w:uiPriority="51"/>
     <w:lsdException w:name="List Table 7 Colorful Accent 6" w:uiPriority="52"/>
+    <w:lsdException w:name="Mention" w:semiHidden="1" w:unhideWhenUsed="1"/>
+    <w:lsdException w:name="Smart Hyperlink" w:semiHidden="1" w:unhideWhenUsed="1"/>
+    <w:lsdException w:name="Hashtag" w:semiHidden="1" w:unhideWhenUsed="1"/>
+    <w:lsdException w:name="Unresolved Mention" w:semiHidden="1" w:unhideWhenUsed="1"/>
+    <w:lsdException w:name="Smart Link" w:semiHidden="1" w:unhideWhenUsed="1"/>
   </w:latentStyles>
   <w:style w:type="paragraph" w:default="1" w:styleId="Normal">
     <w:name w:val="Normal"/>

</xml_diff>